<commit_message>
i forgot something! Added a screenshot back to the end on the minutes, and created a new PDF to turn in
</commit_message>
<xml_diff>
--- a/Deliverables/Meeting Minutes/Agenda Meeting 4 (Matthew).docx
+++ b/Deliverables/Meeting Minutes/Agenda Meeting 4 (Matthew).docx
@@ -124,43 +124,24 @@
     </w:p>
     <w:p>
       <w:pPr>
-        <w:spacing w:after="707" w:line="268" w:lineRule="auto"/>
         <w:ind w:left="-5"/>
       </w:pPr>
-      <w:hyperlink r:id="rId6" w:anchor="gid=414978427">
+      <w:hyperlink r:id="rId6" w:anchor="gid=877942987" w:history="1">
         <w:r>
           <w:rPr>
-            <w:color w:val="1155CC"/>
-            <w:u w:val="single" w:color="1155CC"/>
+            <w:rStyle w:val="Hyperlink"/>
           </w:rPr>
-          <w:t xml:space="preserve">https://docs.google.com/spreadsheets/d/1k_Ddci07JBphozZY25Jxe7VHrcLbBTRGaaP </w:t>
-        </w:r>
-      </w:hyperlink>
-      <w:hyperlink r:id="rId7" w:anchor="gid=414978427">
-        <w:r>
-          <w:rPr>
-            <w:color w:val="1155CC"/>
-            <w:u w:val="single" w:color="1155CC"/>
-          </w:rPr>
-          <w:t>FtW-F99Y/</w:t>
+          <w:t xml:space="preserve">CS386 - Activity Tracker - Google </w:t>
         </w:r>
         <w:proofErr w:type="spellStart"/>
         <w:r>
           <w:rPr>
-            <w:color w:val="1155CC"/>
-            <w:u w:val="single" w:color="1155CC"/>
+            <w:rStyle w:val="Hyperlink"/>
           </w:rPr>
-          <w:t>edit#gid</w:t>
-        </w:r>
-        <w:proofErr w:type="spellEnd"/>
-        <w:r>
-          <w:rPr>
-            <w:color w:val="1155CC"/>
-            <w:u w:val="single" w:color="1155CC"/>
-          </w:rPr>
-          <w:t>=414978427</w:t>
+          <w:t>Sheets</w:t>
         </w:r>
       </w:hyperlink>
+      <w:proofErr w:type="spellEnd"/>
     </w:p>
     <w:p>
       <w:pPr>
@@ -227,7 +208,7 @@
         <w:spacing w:after="219" w:line="268" w:lineRule="auto"/>
         <w:ind w:hanging="360"/>
       </w:pPr>
-      <w:hyperlink r:id="rId8">
+      <w:hyperlink r:id="rId7">
         <w:r>
           <w:rPr>
             <w:color w:val="1155CC"/>
@@ -252,7 +233,6 @@
         <w:ind w:left="-5"/>
       </w:pPr>
       <w:r>
-        <w:lastRenderedPageBreak/>
         <w:t>1.2 Code</w:t>
       </w:r>
     </w:p>
@@ -274,6 +254,7 @@
         <w:ind w:hanging="360"/>
       </w:pPr>
       <w:r>
+        <w:lastRenderedPageBreak/>
         <w:t>Have multiple AWS websites working, one as a react app and one as a regular hosted website.</w:t>
       </w:r>
     </w:p>
@@ -478,7 +459,6 @@
         <w:ind w:left="252" w:hanging="267"/>
       </w:pPr>
       <w:r>
-        <w:lastRenderedPageBreak/>
         <w:t>[Include here the other items that need discussion]</w:t>
       </w:r>
     </w:p>
@@ -505,6 +485,7 @@
         <w:ind w:hanging="360"/>
       </w:pPr>
       <w:r>
+        <w:lastRenderedPageBreak/>
         <w:t xml:space="preserve">The main website will be what Thomas has created, with the other ones being left up to test on to make sure we know what we are doing before we mess with the main. </w:t>
       </w:r>
     </w:p>
@@ -686,15 +667,62 @@
           <w:ilvl w:val="0"/>
           <w:numId w:val="5"/>
         </w:numPr>
+      </w:pPr>
+      <w:r>
+        <w:t xml:space="preserve">Hunter, and Colton will begin working on the actual front end of the site, this will take a while as they need to learn a lot about HTML, CSS, JavaScript, and REACT. </w:t>
+      </w:r>
+    </w:p>
+    <w:p/>
+    <w:p>
+      <w:r>
+        <w:t xml:space="preserve">Activity Tracker Screenshot: </w:t>
+      </w:r>
+      <w:r>
+        <w:drawing>
+          <wp:inline distT="0" distB="0" distL="0" distR="0" wp14:anchorId="2CE41206" wp14:editId="4494308B">
+            <wp:extent cx="5191125" cy="2972874"/>
+            <wp:effectExtent l="0" t="0" r="0" b="0"/>
+            <wp:docPr id="1921720007" name="Picture 1" descr="A screenshot of a computer&#10;&#10;Description automatically generated"/>
+            <wp:cNvGraphicFramePr>
+              <a:graphicFrameLocks xmlns:a="http://schemas.openxmlformats.org/drawingml/2006/main" noChangeAspect="1"/>
+            </wp:cNvGraphicFramePr>
+            <a:graphic xmlns:a="http://schemas.openxmlformats.org/drawingml/2006/main">
+              <a:graphicData uri="http://schemas.openxmlformats.org/drawingml/2006/picture">
+                <pic:pic xmlns:pic="http://schemas.openxmlformats.org/drawingml/2006/picture">
+                  <pic:nvPicPr>
+                    <pic:cNvPr id="1921720007" name="Picture 1" descr="A screenshot of a computer&#10;&#10;Description automatically generated"/>
+                    <pic:cNvPicPr/>
+                  </pic:nvPicPr>
+                  <pic:blipFill>
+                    <a:blip r:embed="rId8"/>
+                    <a:stretch>
+                      <a:fillRect/>
+                    </a:stretch>
+                  </pic:blipFill>
+                  <pic:spPr>
+                    <a:xfrm>
+                      <a:off x="0" y="0"/>
+                      <a:ext cx="5193848" cy="2974433"/>
+                    </a:xfrm>
+                    <a:prstGeom prst="rect">
+                      <a:avLst/>
+                    </a:prstGeom>
+                  </pic:spPr>
+                </pic:pic>
+              </a:graphicData>
+            </a:graphic>
+          </wp:inline>
+        </w:drawing>
+      </w:r>
+    </w:p>
+    <w:p>
+      <w:pPr>
         <w:sectPr>
           <w:pgSz w:w="12240" w:h="15840"/>
           <w:pgMar w:top="1490" w:right="1582" w:bottom="1775" w:left="1440" w:header="720" w:footer="720" w:gutter="0"/>
           <w:cols w:space="720"/>
         </w:sectPr>
       </w:pPr>
-      <w:r>
-        <w:t xml:space="preserve">Hunter, and Colton will begin working on the actual front end of the site, this will take a while as they need to learn a lot about HTML, CSS, JavaScript, and REACT. </w:t>
-      </w:r>
     </w:p>
     <w:p>
       <w:pPr>

</xml_diff>